<commit_message>
intro screen ui tweak
</commit_message>
<xml_diff>
--- a/assets/aisa_dialog.docx
+++ b/assets/aisa_dialog.docx
@@ -76,7 +76,10 @@
         </w:numPr>
       </w:pPr>
       <w:r>
-        <w:t>X</w:t>
+        <w:t>I have serious doubts over the success of this progra</w:t>
+      </w:r>
+      <w:r>
+        <w:t>mme</w:t>
       </w:r>
     </w:p>
     <w:p>

</xml_diff>